<commit_message>
spiegazione punto 8 facoltativo della tesina
</commit_message>
<xml_diff>
--- a/generale/Consegna tesina.docx
+++ b/generale/Consegna tesina.docx
@@ -1,6 +1,6 @@
 
 <file path=word/document.xml><?xml version="1.0" encoding="utf-8"?>
-<w:document xmlns:wpc="http://schemas.microsoft.com/office/word/2010/wordprocessingCanvas" xmlns:cx="http://schemas.microsoft.com/office/drawing/2014/chartex" xmlns:cx1="http://schemas.microsoft.com/office/drawing/2015/9/8/chartex" xmlns:cx2="http://schemas.microsoft.com/office/drawing/2015/10/21/chartex" xmlns:cx3="http://schemas.microsoft.com/office/drawing/2016/5/9/chartex" xmlns:cx4="http://schemas.microsoft.com/office/drawing/2016/5/10/chartex" xmlns:cx5="http://schemas.microsoft.com/office/drawing/2016/5/11/chartex" xmlns:cx6="http://schemas.microsoft.com/office/drawing/2016/5/12/chartex" xmlns:cx7="http://schemas.microsoft.com/office/drawing/2016/5/13/chartex" xmlns:cx8="http://schemas.microsoft.com/office/drawing/2016/5/14/chartex" xmlns:mc="http://schemas.openxmlformats.org/markup-compatibility/2006" xmlns:aink="http://schemas.microsoft.com/office/drawing/2016/ink" xmlns:am3d="http://schemas.microsoft.com/office/drawing/2017/model3d" xmlns:o="urn:schemas-microsoft-com:office:office" xmlns:oel="http://schemas.microsoft.com/office/2019/extlst" xmlns:r="http://schemas.openxmlformats.org/officeDocument/2006/relationships" xmlns:m="http://schemas.openxmlformats.org/officeDocument/2006/math" xmlns:v="urn:schemas-microsoft-com:vml" xmlns:wp14="http://schemas.microsoft.com/office/word/2010/wordprocessingDrawing" xmlns:wp="http://schemas.openxmlformats.org/drawingml/2006/wordprocessingDrawing" xmlns:w10="urn:schemas-microsoft-com:office:word" xmlns:w="http://schemas.openxmlformats.org/wordprocessingml/2006/main" xmlns:w14="http://schemas.microsoft.com/office/word/2010/wordml" xmlns:w15="http://schemas.microsoft.com/office/word/2012/wordml" xmlns:w16cex="http://schemas.microsoft.com/office/word/2018/wordml/cex" xmlns:w16cid="http://schemas.microsoft.com/office/word/2016/wordml/cid" xmlns:w16="http://schemas.microsoft.com/office/word/2018/wordml" xmlns:w16du="http://schemas.microsoft.com/office/word/2023/wordml/word16du" xmlns:w16sdtdh="http://schemas.microsoft.com/office/word/2020/wordml/sdtdatahash" xmlns:w16se="http://schemas.microsoft.com/office/word/2015/wordml/symex" xmlns:wpg="http://schemas.microsoft.com/office/word/2010/wordprocessingGroup" xmlns:wpi="http://schemas.microsoft.com/office/word/2010/wordprocessingInk" xmlns:wne="http://schemas.microsoft.com/office/word/2006/wordml" xmlns:wps="http://schemas.microsoft.com/office/word/2010/wordprocessingShape" mc:Ignorable="w14 w15 w16se w16cid w16 w16cex w16sdtdh wp14">
+<w:document xmlns:wpc="http://schemas.microsoft.com/office/word/2010/wordprocessingCanvas" xmlns:cx="http://schemas.microsoft.com/office/drawing/2014/chartex" xmlns:cx1="http://schemas.microsoft.com/office/drawing/2015/9/8/chartex" xmlns:cx2="http://schemas.microsoft.com/office/drawing/2015/10/21/chartex" xmlns:cx3="http://schemas.microsoft.com/office/drawing/2016/5/9/chartex" xmlns:cx4="http://schemas.microsoft.com/office/drawing/2016/5/10/chartex" xmlns:cx5="http://schemas.microsoft.com/office/drawing/2016/5/11/chartex" xmlns:cx6="http://schemas.microsoft.com/office/drawing/2016/5/12/chartex" xmlns:cx7="http://schemas.microsoft.com/office/drawing/2016/5/13/chartex" xmlns:cx8="http://schemas.microsoft.com/office/drawing/2016/5/14/chartex" xmlns:mc="http://schemas.openxmlformats.org/markup-compatibility/2006" xmlns:aink="http://schemas.microsoft.com/office/drawing/2016/ink" xmlns:am3d="http://schemas.microsoft.com/office/drawing/2017/model3d" xmlns:o="urn:schemas-microsoft-com:office:office" xmlns:oel="http://schemas.microsoft.com/office/2019/extlst" xmlns:r="http://schemas.openxmlformats.org/officeDocument/2006/relationships" xmlns:m="http://schemas.openxmlformats.org/officeDocument/2006/math" xmlns:v="urn:schemas-microsoft-com:vml" xmlns:wp14="http://schemas.microsoft.com/office/word/2010/wordprocessingDrawing" xmlns:wp="http://schemas.openxmlformats.org/drawingml/2006/wordprocessingDrawing" xmlns:w10="urn:schemas-microsoft-com:office:word" xmlns:w="http://schemas.openxmlformats.org/wordprocessingml/2006/main" xmlns:w14="http://schemas.microsoft.com/office/word/2010/wordml" xmlns:w15="http://schemas.microsoft.com/office/word/2012/wordml" xmlns:w16cex="http://schemas.microsoft.com/office/word/2018/wordml/cex" xmlns:w16cid="http://schemas.microsoft.com/office/word/2016/wordml/cid" xmlns:w16="http://schemas.microsoft.com/office/word/2018/wordml" xmlns:w16sdtdh="http://schemas.microsoft.com/office/word/2020/wordml/sdtdatahash" xmlns:w16se="http://schemas.microsoft.com/office/word/2015/wordml/symex" xmlns:wpg="http://schemas.microsoft.com/office/word/2010/wordprocessingGroup" xmlns:wpi="http://schemas.microsoft.com/office/word/2010/wordprocessingInk" xmlns:wne="http://schemas.microsoft.com/office/word/2006/wordml" xmlns:wps="http://schemas.microsoft.com/office/word/2010/wordprocessingShape" mc:Ignorable="w14 w15 w16se w16cid w16 w16cex w16sdtdh wp14">
   <w:body>
     <w:p>
       <w:pPr>
@@ -139,11 +139,16 @@
         <w:t>data</w:t>
       </w:r>
       <w:r>
-        <w:t xml:space="preserve"> e le invii una alla volta, ad intervalli regolari ad un server, come se i dati arrivassero effettivamente da un sensor</w:t>
+        <w:t xml:space="preserve"> e le invii una alla volta, ad intervalli regolari ad un server, come se i dati arrivassero effettivamente da </w:t>
+      </w:r>
+      <w:proofErr w:type="gramStart"/>
+      <w:r>
+        <w:t>un sensor</w:t>
       </w:r>
       <w:r>
         <w:t>i</w:t>
       </w:r>
+      <w:proofErr w:type="gramEnd"/>
       <w:r>
         <w:t xml:space="preserve"> IoT</w:t>
       </w:r>
@@ -225,10 +230,7 @@
         <w:t xml:space="preserve">% Silica </w:t>
       </w:r>
       <w:r>
-        <w:t>Concentrate every minute</w:t>
-      </w:r>
-      <w:r>
-        <w:t>” rispetto agli altri dati (vedere descrizione dataset)</w:t>
+        <w:t>Concentrate every minute” rispetto agli altri dati (vedere descrizione dataset)</w:t>
       </w:r>
     </w:p>
     <w:p>
@@ -270,10 +272,15 @@
         <w:ind w:left="284" w:hanging="284"/>
       </w:pPr>
       <w:r>
-        <w:t xml:space="preserve">(facoltativo) valutare le performance della regressione al variare del gap tra i dati e il tempo di previsione (es. voglio predire il valore </w:t>
-      </w:r>
-      <w:r>
-        <w:t>“</w:t>
+        <w:t xml:space="preserve">(facoltativo) valutare le performance della regressione al variare del </w:t>
+      </w:r>
+      <w:proofErr w:type="gramStart"/>
+      <w:r>
+        <w:t>gap</w:t>
+      </w:r>
+      <w:proofErr w:type="gramEnd"/>
+      <w:r>
+        <w:t xml:space="preserve"> tra i dati e il tempo di previsione (es. voglio predire il valore “</w:t>
       </w:r>
       <w:r>
         <w:rPr>
@@ -290,6 +297,19 @@
       </w:r>
       <w:r>
         <w:t>” tra 1 ora, tra 2 ore, etc.</w:t>
+      </w:r>
+    </w:p>
+    <w:p>
+      <w:r>
+        <w:t xml:space="preserve">Il punto 8 significa: “a partire da un dato che ho adesso, qual è il livello di accuratezza che ho su una previsione a distanza di un’ora? Qual è l’accuratezza della previsione a distanza di un </w:t>
+      </w:r>
+      <w:proofErr w:type="gramStart"/>
+      <w:r>
+        <w:t>giorno? ..</w:t>
+      </w:r>
+      <w:proofErr w:type="gramEnd"/>
+      <w:r>
+        <w:t>”</w:t>
       </w:r>
     </w:p>
     <w:sectPr>
@@ -303,7 +323,7 @@
 </file>
 
 <file path=word/numbering.xml><?xml version="1.0" encoding="utf-8"?>
-<w:numbering xmlns:wpc="http://schemas.microsoft.com/office/word/2010/wordprocessingCanvas" xmlns:cx="http://schemas.microsoft.com/office/drawing/2014/chartex" xmlns:cx1="http://schemas.microsoft.com/office/drawing/2015/9/8/chartex" xmlns:cx2="http://schemas.microsoft.com/office/drawing/2015/10/21/chartex" xmlns:cx3="http://schemas.microsoft.com/office/drawing/2016/5/9/chartex" xmlns:cx4="http://schemas.microsoft.com/office/drawing/2016/5/10/chartex" xmlns:cx5="http://schemas.microsoft.com/office/drawing/2016/5/11/chartex" xmlns:cx6="http://schemas.microsoft.com/office/drawing/2016/5/12/chartex" xmlns:cx7="http://schemas.microsoft.com/office/drawing/2016/5/13/chartex" xmlns:cx8="http://schemas.microsoft.com/office/drawing/2016/5/14/chartex" xmlns:mc="http://schemas.openxmlformats.org/markup-compatibility/2006" xmlns:aink="http://schemas.microsoft.com/office/drawing/2016/ink" xmlns:am3d="http://schemas.microsoft.com/office/drawing/2017/model3d" xmlns:o="urn:schemas-microsoft-com:office:office" xmlns:oel="http://schemas.microsoft.com/office/2019/extlst" xmlns:r="http://schemas.openxmlformats.org/officeDocument/2006/relationships" xmlns:m="http://schemas.openxmlformats.org/officeDocument/2006/math" xmlns:v="urn:schemas-microsoft-com:vml" xmlns:wp14="http://schemas.microsoft.com/office/word/2010/wordprocessingDrawing" xmlns:wp="http://schemas.openxmlformats.org/drawingml/2006/wordprocessingDrawing" xmlns:w10="urn:schemas-microsoft-com:office:word" xmlns:w="http://schemas.openxmlformats.org/wordprocessingml/2006/main" xmlns:w14="http://schemas.microsoft.com/office/word/2010/wordml" xmlns:w15="http://schemas.microsoft.com/office/word/2012/wordml" xmlns:w16cex="http://schemas.microsoft.com/office/word/2018/wordml/cex" xmlns:w16cid="http://schemas.microsoft.com/office/word/2016/wordml/cid" xmlns:w16="http://schemas.microsoft.com/office/word/2018/wordml" xmlns:w16du="http://schemas.microsoft.com/office/word/2023/wordml/word16du" xmlns:w16sdtdh="http://schemas.microsoft.com/office/word/2020/wordml/sdtdatahash" xmlns:w16se="http://schemas.microsoft.com/office/word/2015/wordml/symex" xmlns:wpg="http://schemas.microsoft.com/office/word/2010/wordprocessingGroup" xmlns:wpi="http://schemas.microsoft.com/office/word/2010/wordprocessingInk" xmlns:wne="http://schemas.microsoft.com/office/word/2006/wordml" xmlns:wps="http://schemas.microsoft.com/office/word/2010/wordprocessingShape" mc:Ignorable="w14 w15 w16se w16cid w16 w16cex w16sdtdh wp14">
+<w:numbering xmlns:wpc="http://schemas.microsoft.com/office/word/2010/wordprocessingCanvas" xmlns:cx="http://schemas.microsoft.com/office/drawing/2014/chartex" xmlns:cx1="http://schemas.microsoft.com/office/drawing/2015/9/8/chartex" xmlns:cx2="http://schemas.microsoft.com/office/drawing/2015/10/21/chartex" xmlns:cx3="http://schemas.microsoft.com/office/drawing/2016/5/9/chartex" xmlns:cx4="http://schemas.microsoft.com/office/drawing/2016/5/10/chartex" xmlns:cx5="http://schemas.microsoft.com/office/drawing/2016/5/11/chartex" xmlns:cx6="http://schemas.microsoft.com/office/drawing/2016/5/12/chartex" xmlns:cx7="http://schemas.microsoft.com/office/drawing/2016/5/13/chartex" xmlns:cx8="http://schemas.microsoft.com/office/drawing/2016/5/14/chartex" xmlns:mc="http://schemas.openxmlformats.org/markup-compatibility/2006" xmlns:aink="http://schemas.microsoft.com/office/drawing/2016/ink" xmlns:am3d="http://schemas.microsoft.com/office/drawing/2017/model3d" xmlns:o="urn:schemas-microsoft-com:office:office" xmlns:oel="http://schemas.microsoft.com/office/2019/extlst" xmlns:r="http://schemas.openxmlformats.org/officeDocument/2006/relationships" xmlns:m="http://schemas.openxmlformats.org/officeDocument/2006/math" xmlns:v="urn:schemas-microsoft-com:vml" xmlns:wp14="http://schemas.microsoft.com/office/word/2010/wordprocessingDrawing" xmlns:wp="http://schemas.openxmlformats.org/drawingml/2006/wordprocessingDrawing" xmlns:w10="urn:schemas-microsoft-com:office:word" xmlns:w="http://schemas.openxmlformats.org/wordprocessingml/2006/main" xmlns:w14="http://schemas.microsoft.com/office/word/2010/wordml" xmlns:w15="http://schemas.microsoft.com/office/word/2012/wordml" xmlns:w16cex="http://schemas.microsoft.com/office/word/2018/wordml/cex" xmlns:w16cid="http://schemas.microsoft.com/office/word/2016/wordml/cid" xmlns:w16="http://schemas.microsoft.com/office/word/2018/wordml" xmlns:w16sdtdh="http://schemas.microsoft.com/office/word/2020/wordml/sdtdatahash" xmlns:w16se="http://schemas.microsoft.com/office/word/2015/wordml/symex" xmlns:wpg="http://schemas.microsoft.com/office/word/2010/wordprocessingGroup" xmlns:wpi="http://schemas.microsoft.com/office/word/2010/wordprocessingInk" xmlns:wne="http://schemas.microsoft.com/office/word/2006/wordml" xmlns:wps="http://schemas.microsoft.com/office/word/2010/wordprocessingShape" mc:Ignorable="w14 w15 w16se w16cid w16 w16cex w16sdtdh wp14">
   <w:abstractNum w:abstractNumId="0" w15:restartNumberingAfterBreak="0">
     <w:nsid w:val="225D009A"/>
     <w:multiLevelType w:val="hybridMultilevel"/>

</xml_diff>